<commit_message>
alteração no arquivo de ajuda
</commit_message>
<xml_diff>
--- a/Artefatos/Readme - Procedimento para teste.docx
+++ b/Artefatos/Readme - Procedimento para teste.docx
@@ -2,6 +2,20 @@
 <file path=word/document.xml><?xml version="1.0" encoding="utf-8"?>
 <w:document xmlns:ve="http://schemas.openxmlformats.org/markup-compatibility/2006" xmlns:o="urn:schemas-microsoft-com:office:office" xmlns:r="http://schemas.openxmlformats.org/officeDocument/2006/relationships" xmlns:m="http://schemas.openxmlformats.org/officeDocument/2006/math" xmlns:v="urn:schemas-microsoft-com:vml" xmlns:wp="http://schemas.openxmlformats.org/drawingml/2006/wordprocessingDrawing" xmlns:w10="urn:schemas-microsoft-com:office:word" xmlns:w="http://schemas.openxmlformats.org/wordprocessingml/2006/main" xmlns:wne="http://schemas.microsoft.com/office/word/2006/wordml">
   <w:body>
+    <w:p>
+      <w:pPr>
+        <w:ind w:left="1416"/>
+        <w:rPr>
+          <w:sz w:val="28"/>
+        </w:rPr>
+      </w:pPr>
+      <w:r>
+        <w:rPr>
+          <w:sz w:val="28"/>
+        </w:rPr>
+        <w:t>TESTE EFETUADO USANDO O AMBIENTE WINDOWS</w:t>
+      </w:r>
+    </w:p>
     <w:p>
       <w:pPr>
         <w:pStyle w:val="PargrafodaLista"/>
@@ -322,7 +336,6 @@
         </w:numPr>
       </w:pPr>
       <w:r>
-        <w:lastRenderedPageBreak/>
         <w:t>Rodar a aplicação PRODUTORA e gerar e enviar alguns itens para a fila:</w:t>
       </w:r>
     </w:p>
@@ -884,6 +897,7 @@
   <w:style w:type="paragraph" w:default="1" w:styleId="Normal">
     <w:name w:val="Normal"/>
     <w:qFormat/>
+    <w:rsid w:val="00EC78A9"/>
   </w:style>
   <w:style w:type="character" w:default="1" w:styleId="Fontepargpadro">
     <w:name w:val="Default Paragraph Font"/>

</xml_diff>